<commit_message>
Add EF Core design package and ER diagram; cleanup folders
by Karen
</commit_message>
<xml_diff>
--- a/ContactsApplication1/Documents/About.docx
+++ b/ContactsApplication1/Documents/About.docx
@@ -22,6 +22,106 @@
         <w:t>.</w:t>
       </w:r>
     </w:p>
+    <w:p/>
+    <w:tbl>
+      <w:tblPr>
+        <w:tblStyle w:val="TableGrid"/>
+        <w:tblW w:w="0" w:type="auto"/>
+        <w:tblLook w:val="04A0" w:firstRow="1" w:lastRow="0" w:firstColumn="1" w:lastColumn="0" w:noHBand="0" w:noVBand="1"/>
+      </w:tblPr>
+      <w:tblGrid>
+        <w:gridCol w:w="9350"/>
+      </w:tblGrid>
+      <w:tr>
+        <w:tc>
+          <w:tcPr>
+            <w:tcW w:w="9350" w:type="dxa"/>
+            <w:shd w:val="clear" w:color="auto" w:fill="E7E6E6" w:themeFill="background2"/>
+          </w:tcPr>
+          <w:p>
+            <w:pPr>
+              <w:rPr>
+                <w:b/>
+                <w:bCs/>
+              </w:rPr>
+            </w:pPr>
+            <w:r>
+              <w:rPr>
+                <w:b/>
+                <w:bCs/>
+              </w:rPr>
+              <w:t>ChatGPT database prompt</w:t>
+            </w:r>
+          </w:p>
+        </w:tc>
+      </w:tr>
+      <w:tr>
+        <w:tc>
+          <w:tcPr>
+            <w:tcW w:w="9350" w:type="dxa"/>
+          </w:tcPr>
+          <w:p>
+            <w:r>
+              <w:t>For Microsoft SQL Server</w:t>
+            </w:r>
+            <w:r>
+              <w:t>,</w:t>
+            </w:r>
+            <w:r>
+              <w:t xml:space="preserve"> create a new relational database script for the following to create a contact database.</w:t>
+            </w:r>
+          </w:p>
+        </w:tc>
+      </w:tr>
+      <w:tr>
+        <w:tc>
+          <w:tcPr>
+            <w:tcW w:w="9350" w:type="dxa"/>
+          </w:tcPr>
+          <w:p>
+            <w:r>
+              <w:t>Database name: Contacts</w:t>
+            </w:r>
+          </w:p>
+        </w:tc>
+      </w:tr>
+      <w:tr>
+        <w:tc>
+          <w:tcPr>
+            <w:tcW w:w="9350" w:type="dxa"/>
+          </w:tcPr>
+          <w:p>
+            <w:r>
+              <w:t xml:space="preserve">Person table, gender reference table (Male, Female, Other), United States reference table, Address type reference table, Address table, Device table (Home phone, Work phone, </w:t>
+            </w:r>
+            <w:proofErr w:type="gramStart"/>
+            <w:r>
+              <w:t>Home</w:t>
+            </w:r>
+            <w:proofErr w:type="gramEnd"/>
+            <w:r>
+              <w:t xml:space="preserve"> email, Work email)</w:t>
+            </w:r>
+          </w:p>
+        </w:tc>
+      </w:tr>
+      <w:tr>
+        <w:tc>
+          <w:tcPr>
+            <w:tcW w:w="9350" w:type="dxa"/>
+          </w:tcPr>
+          <w:p>
+            <w:r>
+              <w:t>What other tables do I need?</w:t>
+            </w:r>
+          </w:p>
+        </w:tc>
+      </w:tr>
+    </w:tbl>
+    <w:p/>
+    <w:p/>
+    <w:p/>
+    <w:p/>
     <w:p/>
     <w:sectPr>
       <w:pgSz w:w="12240" w:h="15840"/>
@@ -636,7 +736,6 @@
   <w:style w:type="character" w:default="1" w:styleId="DefaultParagraphFont">
     <w:name w:val="Default Paragraph Font"/>
     <w:uiPriority w:val="1"/>
-    <w:semiHidden/>
     <w:unhideWhenUsed/>
   </w:style>
   <w:style w:type="table" w:default="1" w:styleId="TableNormal">
@@ -949,6 +1048,25 @@
       <w:color w:val="2E74B5" w:themeColor="accent1" w:themeShade="BF"/>
       <w:spacing w:val="5"/>
     </w:rPr>
+  </w:style>
+  <w:style w:type="table" w:styleId="TableGrid">
+    <w:name w:val="Table Grid"/>
+    <w:basedOn w:val="TableNormal"/>
+    <w:uiPriority w:val="39"/>
+    <w:rsid w:val="00C3059A"/>
+    <w:pPr>
+      <w:spacing w:after="0" w:line="240" w:lineRule="auto"/>
+    </w:pPr>
+    <w:tblPr>
+      <w:tblBorders>
+        <w:top w:val="single" w:sz="4" w:space="0" w:color="auto"/>
+        <w:left w:val="single" w:sz="4" w:space="0" w:color="auto"/>
+        <w:bottom w:val="single" w:sz="4" w:space="0" w:color="auto"/>
+        <w:right w:val="single" w:sz="4" w:space="0" w:color="auto"/>
+        <w:insideH w:val="single" w:sz="4" w:space="0" w:color="auto"/>
+        <w:insideV w:val="single" w:sz="4" w:space="0" w:color="auto"/>
+      </w:tblBorders>
+    </w:tblPr>
   </w:style>
 </w:styles>
 </file>

</xml_diff>